<commit_message>
CSS Flex Challenge 'Hero Section' OK, version 1.1
</commit_message>
<xml_diff>
--- a/4_css-flex/css_flex_hero_challenge/_todo/todo.docx
+++ b/4_css-flex/css_flex_hero_challenge/_todo/todo.docx
@@ -7,8 +7,8 @@
         <w:pStyle w:val="a3"/>
         <w:shd w:val="clear" w:color="auto" w:fill="FFFFFF"/>
         <w:rPr>
+          <w:rStyle w:val="a7"/>
           <w:rFonts w:ascii="Segoe UI" w:hAnsi="Segoe UI" w:cs="Segoe UI"/>
-          <w:color w:val="212529"/>
           <w:lang w:val="en-US"/>
         </w:rPr>
       </w:pPr>
@@ -30,6 +30,27 @@
         <w:rPr>
           <w:rFonts w:ascii="Segoe UI" w:hAnsi="Segoe UI" w:cs="Segoe UI"/>
           <w:color w:val="212529"/>
+          <w:lang w:val="en-US"/>
+        </w:rPr>
+      </w:pPr>
+      <w:hyperlink r:id="rId7" w:history="1">
+        <w:r>
+          <w:rPr>
+            <w:rStyle w:val="a7"/>
+            <w:rFonts w:ascii="Segoe UI" w:hAnsi="Segoe UI" w:cs="Segoe UI"/>
+            <w:lang w:val="en-US"/>
+          </w:rPr>
+          <w:t>https://ru.hexlet.io/code_reviews/407733</w:t>
+        </w:r>
+      </w:hyperlink>
+    </w:p>
+    <w:p>
+      <w:pPr>
+        <w:pStyle w:val="a3"/>
+        <w:shd w:val="clear" w:color="auto" w:fill="FFFFFF"/>
+        <w:rPr>
+          <w:rFonts w:ascii="Segoe UI" w:hAnsi="Segoe UI" w:cs="Segoe UI"/>
+          <w:color w:val="212529"/>
         </w:rPr>
       </w:pPr>
       <w:r>
@@ -37,7 +58,16 @@
           <w:rFonts w:ascii="Segoe UI" w:hAnsi="Segoe UI" w:cs="Segoe UI"/>
           <w:color w:val="212529"/>
         </w:rPr>
-        <w:t>Термином Hero Section часто описывают заглавный блок сайта или лендинга. Его цель — максимальное выделение ключевой мысли и привлечение внимания в самые первые секунды нахождения пользователя на странице.</w:t>
+        <w:t>Термином Hero Section часто описывают заглавный блок сайта или лендинга. Его цель — максимальное выделение ключевой мысли и привлечение внимания в самые первые секунд</w:t>
+      </w:r>
+      <w:bookmarkStart w:id="0" w:name="_GoBack"/>
+      <w:bookmarkEnd w:id="0"/>
+      <w:r>
+        <w:rPr>
+          <w:rFonts w:ascii="Segoe UI" w:hAnsi="Segoe UI" w:cs="Segoe UI"/>
+          <w:color w:val="212529"/>
+        </w:rPr>
+        <w:t>ы нахождения пользователя на странице.</w:t>
       </w:r>
     </w:p>
     <w:p>
@@ -92,7 +122,7 @@
                     </pic:cNvPicPr>
                   </pic:nvPicPr>
                   <pic:blipFill>
-                    <a:blip r:embed="rId7">
+                    <a:blip r:embed="rId8">
                       <a:extLst>
                         <a:ext uri="{28A0092B-C50C-407E-A947-70E740481C1C}">
                           <a14:useLocalDpi xmlns:a14="http://schemas.microsoft.com/office/drawing/2010/main" val="0"/>
@@ -142,6 +172,7 @@
           <w:bCs w:val="0"/>
           <w:color w:val="212529"/>
         </w:rPr>
+        <w:lastRenderedPageBreak/>
         <w:t>Макет</w:t>
       </w:r>
     </w:p>
@@ -156,7 +187,7 @@
           <w:lang w:val="en-US"/>
         </w:rPr>
       </w:pPr>
-      <w:hyperlink r:id="rId8" w:tgtFrame="_blank" w:history="1">
+      <w:hyperlink r:id="rId9" w:tgtFrame="_blank" w:history="1">
         <w:r>
           <w:rPr>
             <w:rStyle w:val="a7"/>
@@ -200,8 +231,6 @@
           <w:lang w:val="en-US"/>
         </w:rPr>
       </w:pPr>
-      <w:bookmarkStart w:id="0" w:name="_GoBack"/>
-      <w:bookmarkEnd w:id="0"/>
     </w:p>
     <w:sectPr>
       <w:pgSz w:w="16838" w:h="11906" w:orient="landscape"/>

</xml_diff>